<commit_message>
add prefrontal mask, easier statistic generation, fix column name bug
</commit_message>
<xml_diff>
--- a/Alp_ProgReport_MTBI-NP.docx
+++ b/Alp_ProgReport_MTBI-NP.docx
@@ -48,7 +48,7 @@
     <w:p/>
     <w:tbl>
       <w:tblPr>
-        <w:tblStyle w:val="a"/>
+        <w:tblStyle w:val="a5"/>
         <w:tblW w:w="9360" w:type="dxa"/>
         <w:tblInd w:w="100" w:type="dxa"/>
         <w:tblBorders>
@@ -800,7 +800,7 @@
     <w:p/>
     <w:tbl>
       <w:tblPr>
-        <w:tblStyle w:val="a0"/>
+        <w:tblStyle w:val="a6"/>
         <w:tblW w:w="9360" w:type="dxa"/>
         <w:tblInd w:w="100" w:type="dxa"/>
         <w:tblBorders>
@@ -928,15 +928,7 @@
               <w:jc w:val="center"/>
             </w:pPr>
             <w:r>
-              <w:t>R2 (1- MSE/</w:t>
-            </w:r>
-            <w:proofErr w:type="spellStart"/>
-            <w:r>
-              <w:t>var</w:t>
-            </w:r>
-            <w:proofErr w:type="spellEnd"/>
-            <w:r>
-              <w:t>)</w:t>
+              <w:t>R2 (1- MSE/var)</w:t>
             </w:r>
           </w:p>
         </w:tc>
@@ -2333,6 +2325,8 @@
           <w:u w:val="single"/>
         </w:rPr>
       </w:pPr>
+      <w:bookmarkStart w:id="0" w:name="_GoBack"/>
+      <w:bookmarkEnd w:id="0"/>
     </w:p>
     <w:p>
       <w:pPr>
@@ -2394,7 +2388,7 @@
                     <pic:cNvPicPr preferRelativeResize="0"/>
                   </pic:nvPicPr>
                   <pic:blipFill>
-                    <a:blip r:embed="rId5"/>
+                    <a:blip r:embed="rId7"/>
                     <a:srcRect/>
                     <a:stretch>
                       <a:fillRect/>
@@ -2434,7 +2428,7 @@
                     <pic:cNvPicPr preferRelativeResize="0"/>
                   </pic:nvPicPr>
                   <pic:blipFill>
-                    <a:blip r:embed="rId6"/>
+                    <a:blip r:embed="rId8"/>
                     <a:srcRect/>
                     <a:stretch>
                       <a:fillRect/>
@@ -2474,7 +2468,7 @@
                     <pic:cNvPicPr preferRelativeResize="0"/>
                   </pic:nvPicPr>
                   <pic:blipFill>
-                    <a:blip r:embed="rId7"/>
+                    <a:blip r:embed="rId9"/>
                     <a:srcRect/>
                     <a:stretch>
                       <a:fillRect/>
@@ -2514,7 +2508,7 @@
                     <pic:cNvPicPr preferRelativeResize="0"/>
                   </pic:nvPicPr>
                   <pic:blipFill>
-                    <a:blip r:embed="rId8"/>
+                    <a:blip r:embed="rId10"/>
                     <a:srcRect/>
                     <a:stretch>
                       <a:fillRect/>
@@ -2554,7 +2548,7 @@
                     <pic:cNvPicPr preferRelativeResize="0"/>
                   </pic:nvPicPr>
                   <pic:blipFill>
-                    <a:blip r:embed="rId9"/>
+                    <a:blip r:embed="rId11"/>
                     <a:srcRect/>
                     <a:stretch>
                       <a:fillRect/>
@@ -2594,7 +2588,7 @@
                     <pic:cNvPicPr preferRelativeResize="0"/>
                   </pic:nvPicPr>
                   <pic:blipFill>
-                    <a:blip r:embed="rId10"/>
+                    <a:blip r:embed="rId12"/>
                     <a:srcRect/>
                     <a:stretch>
                       <a:fillRect/>
@@ -2635,7 +2629,7 @@
                     <pic:cNvPicPr preferRelativeResize="0"/>
                   </pic:nvPicPr>
                   <pic:blipFill>
-                    <a:blip r:embed="rId11"/>
+                    <a:blip r:embed="rId13"/>
                     <a:srcRect/>
                     <a:stretch>
                       <a:fillRect/>
@@ -2675,7 +2669,7 @@
                     <pic:cNvPicPr preferRelativeResize="0"/>
                   </pic:nvPicPr>
                   <pic:blipFill>
-                    <a:blip r:embed="rId12"/>
+                    <a:blip r:embed="rId14"/>
                     <a:srcRect/>
                     <a:stretch>
                       <a:fillRect/>
@@ -2715,7 +2709,7 @@
                     <pic:cNvPicPr preferRelativeResize="0"/>
                   </pic:nvPicPr>
                   <pic:blipFill>
-                    <a:blip r:embed="rId13"/>
+                    <a:blip r:embed="rId15"/>
                     <a:srcRect/>
                     <a:stretch>
                       <a:fillRect/>
@@ -2755,7 +2749,7 @@
                     <pic:cNvPicPr preferRelativeResize="0"/>
                   </pic:nvPicPr>
                   <pic:blipFill>
-                    <a:blip r:embed="rId14"/>
+                    <a:blip r:embed="rId16"/>
                     <a:srcRect/>
                     <a:stretch>
                       <a:fillRect/>
@@ -2795,7 +2789,7 @@
                     <pic:cNvPicPr preferRelativeResize="0"/>
                   </pic:nvPicPr>
                   <pic:blipFill>
-                    <a:blip r:embed="rId15"/>
+                    <a:blip r:embed="rId17"/>
                     <a:srcRect/>
                     <a:stretch>
                       <a:fillRect/>
@@ -3001,15 +2995,7 @@
     </w:p>
     <w:p>
       <w:r>
-        <w:t xml:space="preserve">For each region and each metric following statistical features are obtained: mean, </w:t>
-      </w:r>
-      <w:proofErr w:type="spellStart"/>
-      <w:r>
-        <w:t>std</w:t>
-      </w:r>
-      <w:proofErr w:type="spellEnd"/>
-      <w:r>
-        <w:t xml:space="preserve">, 2nd, 3rd and 4th moments. </w:t>
+        <w:t xml:space="preserve">For each region and each metric following statistical features are obtained: mean, std, 2nd, 3rd and 4th moments. </w:t>
       </w:r>
       <w:proofErr w:type="gramStart"/>
       <w:r>
@@ -3071,7 +3057,16 @@
       </w:r>
       <w:proofErr w:type="gramEnd"/>
       <w:r>
-        <w:t xml:space="preserve"> for the Regional Statistical Features size was very massive so I have limited my work to only the letter-number scores for regional statistics. </w:t>
+        <w:t xml:space="preserve"> for the Regional Statistical Features size was very massive so I have limited my work to only the </w:t>
+      </w:r>
+      <w:r>
+        <w:rPr>
+          <w:highlight w:val="yellow"/>
+        </w:rPr>
+        <w:t>letter-number</w:t>
+      </w:r>
+      <w:r>
+        <w:t xml:space="preserve"> scores for regional statistics. </w:t>
       </w:r>
     </w:p>
     <w:p/>
@@ -3122,7 +3117,7 @@
     </w:p>
     <w:tbl>
       <w:tblPr>
-        <w:tblStyle w:val="a1"/>
+        <w:tblStyle w:val="a7"/>
         <w:tblW w:w="9360" w:type="dxa"/>
         <w:tblInd w:w="100" w:type="dxa"/>
         <w:tblBorders>
@@ -3430,13 +3425,8 @@
               <w:spacing w:line="240" w:lineRule="auto"/>
             </w:pPr>
             <w:r>
-              <w:t>Letter-</w:t>
-            </w:r>
-            <w:proofErr w:type="spellStart"/>
-            <w:r>
-              <w:t>num</w:t>
-            </w:r>
-            <w:proofErr w:type="spellEnd"/>
+              <w:t>Letter-num</w:t>
+            </w:r>
           </w:p>
         </w:tc>
         <w:tc>
@@ -3585,7 +3575,7 @@
     </w:p>
     <w:tbl>
       <w:tblPr>
-        <w:tblStyle w:val="a2"/>
+        <w:tblStyle w:val="a8"/>
         <w:tblW w:w="9360" w:type="dxa"/>
         <w:tblInd w:w="100" w:type="dxa"/>
         <w:tblBorders>
@@ -3822,13 +3812,8 @@
               <w:spacing w:line="240" w:lineRule="auto"/>
             </w:pPr>
             <w:r>
-              <w:t>Letter-</w:t>
-            </w:r>
-            <w:proofErr w:type="spellStart"/>
-            <w:r>
-              <w:t>num</w:t>
-            </w:r>
-            <w:proofErr w:type="spellEnd"/>
+              <w:t>Letter-num</w:t>
+            </w:r>
           </w:p>
         </w:tc>
         <w:tc>
@@ -3969,7 +3954,7 @@
     </w:p>
     <w:tbl>
       <w:tblPr>
-        <w:tblStyle w:val="a3"/>
+        <w:tblStyle w:val="a9"/>
         <w:tblW w:w="9360" w:type="dxa"/>
         <w:tblInd w:w="100" w:type="dxa"/>
         <w:tblBorders>
@@ -4016,19 +4001,8 @@
                 <w:sz w:val="17"/>
                 <w:szCs w:val="17"/>
               </w:rPr>
-              <w:t xml:space="preserve">Genu of corpus callosum </w:t>
-            </w:r>
-            <w:proofErr w:type="spellStart"/>
-            <w:r>
-              <w:rPr>
-                <w:b/>
-                <w:color w:val="F0F0F0"/>
-                <w:sz w:val="17"/>
-                <w:szCs w:val="17"/>
-              </w:rPr>
-              <w:t>std</w:t>
-            </w:r>
-            <w:proofErr w:type="spellEnd"/>
+              <w:t>Genu of corpus callosum std</w:t>
+            </w:r>
           </w:p>
           <w:p>
             <w:pPr>
@@ -4183,19 +4157,8 @@
                 <w:sz w:val="17"/>
                 <w:szCs w:val="17"/>
               </w:rPr>
-              <w:t xml:space="preserve">Posterior limb of internal capsule L </w:t>
-            </w:r>
-            <w:proofErr w:type="spellStart"/>
-            <w:r>
-              <w:rPr>
-                <w:b/>
-                <w:color w:val="F0F0F0"/>
-                <w:sz w:val="17"/>
-                <w:szCs w:val="17"/>
-              </w:rPr>
-              <w:t>std</w:t>
-            </w:r>
-            <w:proofErr w:type="spellEnd"/>
+              <w:t>Posterior limb of internal capsule L std</w:t>
+            </w:r>
           </w:p>
           <w:p>
             <w:pPr>
@@ -4235,27 +4198,7 @@
                 <w:sz w:val="17"/>
                 <w:szCs w:val="17"/>
               </w:rPr>
-              <w:t xml:space="preserve">) / </w:t>
-            </w:r>
-            <w:proofErr w:type="spellStart"/>
-            <w:r>
-              <w:rPr>
-                <w:b/>
-                <w:color w:val="F0F0F0"/>
-                <w:sz w:val="17"/>
-                <w:szCs w:val="17"/>
-              </w:rPr>
-              <w:t>Stria</w:t>
-            </w:r>
-            <w:proofErr w:type="spellEnd"/>
-            <w:r>
-              <w:rPr>
-                <w:b/>
-                <w:color w:val="F0F0F0"/>
-                <w:sz w:val="17"/>
-                <w:szCs w:val="17"/>
-              </w:rPr>
-              <w:t xml:space="preserve"> terminalis (</w:t>
+              <w:t>) / Stria terminalis (</w:t>
             </w:r>
             <w:proofErr w:type="spellStart"/>
             <w:r>
@@ -4275,19 +4218,8 @@
                 <w:sz w:val="17"/>
                 <w:szCs w:val="17"/>
               </w:rPr>
-              <w:t xml:space="preserve"> be resolved with current resolution) L </w:t>
-            </w:r>
-            <w:proofErr w:type="spellStart"/>
-            <w:r>
-              <w:rPr>
-                <w:b/>
-                <w:color w:val="F0F0F0"/>
-                <w:sz w:val="17"/>
-                <w:szCs w:val="17"/>
-              </w:rPr>
-              <w:t>std</w:t>
-            </w:r>
-            <w:proofErr w:type="spellEnd"/>
+              <w:t xml:space="preserve"> be resolved with current resolution) L std</w:t>
+            </w:r>
           </w:p>
           <w:p>
             <w:pPr>
@@ -4355,19 +4287,8 @@
                 <w:sz w:val="17"/>
                 <w:szCs w:val="17"/>
               </w:rPr>
-              <w:t xml:space="preserve">Body of corpus callosum </w:t>
-            </w:r>
-            <w:proofErr w:type="spellStart"/>
-            <w:r>
-              <w:rPr>
-                <w:b/>
-                <w:color w:val="F0F0F0"/>
-                <w:sz w:val="17"/>
-                <w:szCs w:val="17"/>
-              </w:rPr>
-              <w:t>std</w:t>
-            </w:r>
-            <w:proofErr w:type="spellEnd"/>
+              <w:t>Body of corpus callosum std</w:t>
+            </w:r>
           </w:p>
         </w:tc>
       </w:tr>
@@ -4474,8 +4395,6 @@
         </w:rPr>
         <w:t>, 2018</w:t>
       </w:r>
-      <w:bookmarkStart w:id="0" w:name="_GoBack"/>
-      <w:bookmarkEnd w:id="0"/>
       <w:r>
         <w:rPr>
           <w:b/>
@@ -4758,6 +4677,56 @@
     </w:sectPr>
   </w:body>
 </w:document>
+</file>
+
+<file path=word/endnotes.xml><?xml version="1.0" encoding="utf-8"?>
+<w:endnotes xmlns:wpc="http://schemas.microsoft.com/office/word/2010/wordprocessingCanvas" xmlns:cx="http://schemas.microsoft.com/office/drawing/2014/chartex" xmlns:cx1="http://schemas.microsoft.com/office/drawing/2015/9/8/chartex" xmlns:cx2="http://schemas.microsoft.com/office/drawing/2015/10/21/chartex" xmlns:cx3="http://schemas.microsoft.com/office/drawing/2016/5/9/chartex" xmlns:cx4="http://schemas.microsoft.com/office/drawing/2016/5/10/chartex" xmlns:cx5="http://schemas.microsoft.com/office/drawing/2016/5/11/chartex" xmlns:cx6="http://schemas.microsoft.com/office/drawing/2016/5/12/chartex" xmlns:cx7="http://schemas.microsoft.com/office/drawing/2016/5/13/chartex" xmlns:cx8="http://schemas.microsoft.com/office/drawing/2016/5/14/chartex" xmlns:mc="http://schemas.openxmlformats.org/markup-compatibility/2006" xmlns:aink="http://schemas.microsoft.com/office/drawing/2016/ink" xmlns:am3d="http://schemas.microsoft.com/office/drawing/2017/model3d" xmlns:o="urn:schemas-microsoft-com:office:office" xmlns:r="http://schemas.openxmlformats.org/officeDocument/2006/relationships" xmlns:m="http://schemas.openxmlformats.org/officeDocument/2006/math" xmlns:v="urn:schemas-microsoft-com:vml" xmlns:wp14="http://schemas.microsoft.com/office/word/2010/wordprocessingDrawing" xmlns:wp="http://schemas.openxmlformats.org/drawingml/2006/wordprocessingDrawing" xmlns:w10="urn:schemas-microsoft-com:office:word" xmlns:w="http://schemas.openxmlformats.org/wordprocessingml/2006/main" xmlns:w14="http://schemas.microsoft.com/office/word/2010/wordml" xmlns:w15="http://schemas.microsoft.com/office/word/2012/wordml" xmlns:w16cid="http://schemas.microsoft.com/office/word/2016/wordml/cid" xmlns:w16se="http://schemas.microsoft.com/office/word/2015/wordml/symex" xmlns:wpg="http://schemas.microsoft.com/office/word/2010/wordprocessingGroup" xmlns:wpi="http://schemas.microsoft.com/office/word/2010/wordprocessingInk" xmlns:wne="http://schemas.microsoft.com/office/word/2006/wordml" xmlns:wps="http://schemas.microsoft.com/office/word/2010/wordprocessingShape" mc:Ignorable="w14 w15 w16se w16cid wp14">
+  <w:endnote w:type="separator" w:id="-1">
+    <w:p>
+      <w:pPr>
+        <w:spacing w:line="240" w:lineRule="auto"/>
+      </w:pPr>
+      <w:r>
+        <w:separator/>
+      </w:r>
+    </w:p>
+  </w:endnote>
+  <w:endnote w:type="continuationSeparator" w:id="0">
+    <w:p>
+      <w:pPr>
+        <w:spacing w:line="240" w:lineRule="auto"/>
+      </w:pPr>
+      <w:r>
+        <w:continuationSeparator/>
+      </w:r>
+    </w:p>
+  </w:endnote>
+</w:endnotes>
+</file>
+
+<file path=word/footnotes.xml><?xml version="1.0" encoding="utf-8"?>
+<w:footnotes xmlns:wpc="http://schemas.microsoft.com/office/word/2010/wordprocessingCanvas" xmlns:cx="http://schemas.microsoft.com/office/drawing/2014/chartex" xmlns:cx1="http://schemas.microsoft.com/office/drawing/2015/9/8/chartex" xmlns:cx2="http://schemas.microsoft.com/office/drawing/2015/10/21/chartex" xmlns:cx3="http://schemas.microsoft.com/office/drawing/2016/5/9/chartex" xmlns:cx4="http://schemas.microsoft.com/office/drawing/2016/5/10/chartex" xmlns:cx5="http://schemas.microsoft.com/office/drawing/2016/5/11/chartex" xmlns:cx6="http://schemas.microsoft.com/office/drawing/2016/5/12/chartex" xmlns:cx7="http://schemas.microsoft.com/office/drawing/2016/5/13/chartex" xmlns:cx8="http://schemas.microsoft.com/office/drawing/2016/5/14/chartex" xmlns:mc="http://schemas.openxmlformats.org/markup-compatibility/2006" xmlns:aink="http://schemas.microsoft.com/office/drawing/2016/ink" xmlns:am3d="http://schemas.microsoft.com/office/drawing/2017/model3d" xmlns:o="urn:schemas-microsoft-com:office:office" xmlns:r="http://schemas.openxmlformats.org/officeDocument/2006/relationships" xmlns:m="http://schemas.openxmlformats.org/officeDocument/2006/math" xmlns:v="urn:schemas-microsoft-com:vml" xmlns:wp14="http://schemas.microsoft.com/office/word/2010/wordprocessingDrawing" xmlns:wp="http://schemas.openxmlformats.org/drawingml/2006/wordprocessingDrawing" xmlns:w10="urn:schemas-microsoft-com:office:word" xmlns:w="http://schemas.openxmlformats.org/wordprocessingml/2006/main" xmlns:w14="http://schemas.microsoft.com/office/word/2010/wordml" xmlns:w15="http://schemas.microsoft.com/office/word/2012/wordml" xmlns:w16cid="http://schemas.microsoft.com/office/word/2016/wordml/cid" xmlns:w16se="http://schemas.microsoft.com/office/word/2015/wordml/symex" xmlns:wpg="http://schemas.microsoft.com/office/word/2010/wordprocessingGroup" xmlns:wpi="http://schemas.microsoft.com/office/word/2010/wordprocessingInk" xmlns:wne="http://schemas.microsoft.com/office/word/2006/wordml" xmlns:wps="http://schemas.microsoft.com/office/word/2010/wordprocessingShape" mc:Ignorable="w14 w15 w16se w16cid wp14">
+  <w:footnote w:type="separator" w:id="-1">
+    <w:p>
+      <w:pPr>
+        <w:spacing w:line="240" w:lineRule="auto"/>
+      </w:pPr>
+      <w:r>
+        <w:separator/>
+      </w:r>
+    </w:p>
+  </w:footnote>
+  <w:footnote w:type="continuationSeparator" w:id="0">
+    <w:p>
+      <w:pPr>
+        <w:spacing w:line="240" w:lineRule="auto"/>
+      </w:pPr>
+      <w:r>
+        <w:continuationSeparator/>
+      </w:r>
+    </w:p>
+  </w:footnote>
+</w:footnotes>
 </file>
 
 <file path=word/numbering.xml><?xml version="1.0" encoding="utf-8"?>
@@ -5234,7 +5203,7 @@
   <w:docDefaults>
     <w:rPrDefault>
       <w:rPr>
-        <w:rFonts w:ascii="Arial" w:eastAsia="Arial" w:hAnsi="Arial" w:cs="Arial"/>
+        <w:rFonts w:ascii="Arial" w:eastAsiaTheme="minorEastAsia" w:hAnsi="Arial" w:cs="Arial"/>
         <w:sz w:val="22"/>
         <w:szCs w:val="22"/>
         <w:lang w:val="en" w:eastAsia="zh-CN" w:bidi="ar-SA"/>
@@ -5623,14 +5592,14 @@
     <w:lsdException w:name="Hashtag" w:semiHidden="1" w:unhideWhenUsed="1"/>
     <w:lsdException w:name="Unresolved Mention" w:semiHidden="1" w:unhideWhenUsed="1"/>
   </w:latentStyles>
-  <w:style w:type="paragraph" w:default="1" w:styleId="Normal">
+  <w:style w:type="paragraph" w:default="1" w:styleId="a">
     <w:name w:val="Normal"/>
     <w:qFormat/>
   </w:style>
-  <w:style w:type="paragraph" w:styleId="Heading1">
+  <w:style w:type="paragraph" w:styleId="1">
     <w:name w:val="heading 1"/>
-    <w:basedOn w:val="Normal"/>
-    <w:next w:val="Normal"/>
+    <w:basedOn w:val="a"/>
+    <w:next w:val="a"/>
     <w:uiPriority w:val="9"/>
     <w:qFormat/>
     <w:pPr>
@@ -5644,10 +5613,10 @@
       <w:szCs w:val="40"/>
     </w:rPr>
   </w:style>
-  <w:style w:type="paragraph" w:styleId="Heading2">
+  <w:style w:type="paragraph" w:styleId="2">
     <w:name w:val="heading 2"/>
-    <w:basedOn w:val="Normal"/>
-    <w:next w:val="Normal"/>
+    <w:basedOn w:val="a"/>
+    <w:next w:val="a"/>
     <w:uiPriority w:val="9"/>
     <w:semiHidden/>
     <w:unhideWhenUsed/>
@@ -5663,10 +5632,10 @@
       <w:szCs w:val="32"/>
     </w:rPr>
   </w:style>
-  <w:style w:type="paragraph" w:styleId="Heading3">
+  <w:style w:type="paragraph" w:styleId="3">
     <w:name w:val="heading 3"/>
-    <w:basedOn w:val="Normal"/>
-    <w:next w:val="Normal"/>
+    <w:basedOn w:val="a"/>
+    <w:next w:val="a"/>
     <w:uiPriority w:val="9"/>
     <w:semiHidden/>
     <w:unhideWhenUsed/>
@@ -5683,10 +5652,10 @@
       <w:szCs w:val="28"/>
     </w:rPr>
   </w:style>
-  <w:style w:type="paragraph" w:styleId="Heading4">
+  <w:style w:type="paragraph" w:styleId="4">
     <w:name w:val="heading 4"/>
-    <w:basedOn w:val="Normal"/>
-    <w:next w:val="Normal"/>
+    <w:basedOn w:val="a"/>
+    <w:next w:val="a"/>
     <w:uiPriority w:val="9"/>
     <w:semiHidden/>
     <w:unhideWhenUsed/>
@@ -5703,10 +5672,10 @@
       <w:szCs w:val="24"/>
     </w:rPr>
   </w:style>
-  <w:style w:type="paragraph" w:styleId="Heading5">
+  <w:style w:type="paragraph" w:styleId="5">
     <w:name w:val="heading 5"/>
-    <w:basedOn w:val="Normal"/>
-    <w:next w:val="Normal"/>
+    <w:basedOn w:val="a"/>
+    <w:next w:val="a"/>
     <w:uiPriority w:val="9"/>
     <w:semiHidden/>
     <w:unhideWhenUsed/>
@@ -5721,10 +5690,10 @@
       <w:color w:val="666666"/>
     </w:rPr>
   </w:style>
-  <w:style w:type="paragraph" w:styleId="Heading6">
+  <w:style w:type="paragraph" w:styleId="6">
     <w:name w:val="heading 6"/>
-    <w:basedOn w:val="Normal"/>
-    <w:next w:val="Normal"/>
+    <w:basedOn w:val="a"/>
+    <w:next w:val="a"/>
     <w:uiPriority w:val="9"/>
     <w:semiHidden/>
     <w:unhideWhenUsed/>
@@ -5740,13 +5709,13 @@
       <w:color w:val="666666"/>
     </w:rPr>
   </w:style>
-  <w:style w:type="character" w:default="1" w:styleId="DefaultParagraphFont">
+  <w:style w:type="character" w:default="1" w:styleId="a0">
     <w:name w:val="Default Paragraph Font"/>
     <w:uiPriority w:val="1"/>
     <w:semiHidden/>
     <w:unhideWhenUsed/>
   </w:style>
-  <w:style w:type="table" w:default="1" w:styleId="TableNormal">
+  <w:style w:type="table" w:default="1" w:styleId="a1">
     <w:name w:val="Normal Table"/>
     <w:uiPriority w:val="99"/>
     <w:semiHidden/>
@@ -5761,16 +5730,16 @@
       </w:tblCellMar>
     </w:tblPr>
   </w:style>
-  <w:style w:type="numbering" w:default="1" w:styleId="NoList">
+  <w:style w:type="numbering" w:default="1" w:styleId="a2">
     <w:name w:val="No List"/>
     <w:uiPriority w:val="99"/>
     <w:semiHidden/>
     <w:unhideWhenUsed/>
   </w:style>
-  <w:style w:type="paragraph" w:styleId="Title">
+  <w:style w:type="paragraph" w:styleId="a3">
     <w:name w:val="Title"/>
-    <w:basedOn w:val="Normal"/>
-    <w:next w:val="Normal"/>
+    <w:basedOn w:val="a"/>
+    <w:next w:val="a"/>
     <w:uiPriority w:val="10"/>
     <w:qFormat/>
     <w:pPr>
@@ -5783,10 +5752,10 @@
       <w:szCs w:val="52"/>
     </w:rPr>
   </w:style>
-  <w:style w:type="paragraph" w:styleId="Subtitle">
+  <w:style w:type="paragraph" w:styleId="a4">
     <w:name w:val="Subtitle"/>
-    <w:basedOn w:val="Normal"/>
-    <w:next w:val="Normal"/>
+    <w:basedOn w:val="a"/>
+    <w:next w:val="a"/>
     <w:uiPriority w:val="11"/>
     <w:qFormat/>
     <w:pPr>
@@ -5800,8 +5769,8 @@
       <w:szCs w:val="30"/>
     </w:rPr>
   </w:style>
-  <w:style w:type="table" w:customStyle="1" w:styleId="a">
-    <w:basedOn w:val="TableNormal"/>
+  <w:style w:type="table" w:customStyle="1" w:styleId="a5">
+    <w:basedOn w:val="a1"/>
     <w:tblPr>
       <w:tblStyleRowBandSize w:val="1"/>
       <w:tblStyleColBandSize w:val="1"/>
@@ -5813,8 +5782,8 @@
       </w:tblCellMar>
     </w:tblPr>
   </w:style>
-  <w:style w:type="table" w:customStyle="1" w:styleId="a0">
-    <w:basedOn w:val="TableNormal"/>
+  <w:style w:type="table" w:customStyle="1" w:styleId="a6">
+    <w:basedOn w:val="a1"/>
     <w:tblPr>
       <w:tblStyleRowBandSize w:val="1"/>
       <w:tblStyleColBandSize w:val="1"/>
@@ -5826,8 +5795,8 @@
       </w:tblCellMar>
     </w:tblPr>
   </w:style>
-  <w:style w:type="table" w:customStyle="1" w:styleId="a1">
-    <w:basedOn w:val="TableNormal"/>
+  <w:style w:type="table" w:customStyle="1" w:styleId="a7">
+    <w:basedOn w:val="a1"/>
     <w:tblPr>
       <w:tblStyleRowBandSize w:val="1"/>
       <w:tblStyleColBandSize w:val="1"/>
@@ -5839,8 +5808,8 @@
       </w:tblCellMar>
     </w:tblPr>
   </w:style>
-  <w:style w:type="table" w:customStyle="1" w:styleId="a2">
-    <w:basedOn w:val="TableNormal"/>
+  <w:style w:type="table" w:customStyle="1" w:styleId="a8">
+    <w:basedOn w:val="a1"/>
     <w:tblPr>
       <w:tblStyleRowBandSize w:val="1"/>
       <w:tblStyleColBandSize w:val="1"/>
@@ -5852,8 +5821,8 @@
       </w:tblCellMar>
     </w:tblPr>
   </w:style>
-  <w:style w:type="table" w:customStyle="1" w:styleId="a3">
-    <w:basedOn w:val="TableNormal"/>
+  <w:style w:type="table" w:customStyle="1" w:styleId="a9">
+    <w:basedOn w:val="a1"/>
     <w:tblPr>
       <w:tblStyleRowBandSize w:val="1"/>
       <w:tblStyleColBandSize w:val="1"/>
@@ -5864,6 +5833,72 @@
         <w:right w:w="100" w:type="dxa"/>
       </w:tblCellMar>
     </w:tblPr>
+  </w:style>
+  <w:style w:type="paragraph" w:styleId="aa">
+    <w:name w:val="header"/>
+    <w:basedOn w:val="a"/>
+    <w:link w:val="ab"/>
+    <w:uiPriority w:val="99"/>
+    <w:unhideWhenUsed/>
+    <w:rsid w:val="00D05221"/>
+    <w:pPr>
+      <w:pBdr>
+        <w:bottom w:val="single" w:sz="6" w:space="1" w:color="auto"/>
+      </w:pBdr>
+      <w:tabs>
+        <w:tab w:val="center" w:pos="4153"/>
+        <w:tab w:val="right" w:pos="8306"/>
+      </w:tabs>
+      <w:snapToGrid w:val="0"/>
+      <w:spacing w:line="240" w:lineRule="auto"/>
+      <w:jc w:val="center"/>
+    </w:pPr>
+    <w:rPr>
+      <w:sz w:val="18"/>
+      <w:szCs w:val="18"/>
+    </w:rPr>
+  </w:style>
+  <w:style w:type="character" w:customStyle="1" w:styleId="ab">
+    <w:name w:val="页眉 字符"/>
+    <w:basedOn w:val="a0"/>
+    <w:link w:val="aa"/>
+    <w:uiPriority w:val="99"/>
+    <w:rsid w:val="00D05221"/>
+    <w:rPr>
+      <w:sz w:val="18"/>
+      <w:szCs w:val="18"/>
+    </w:rPr>
+  </w:style>
+  <w:style w:type="paragraph" w:styleId="ac">
+    <w:name w:val="footer"/>
+    <w:basedOn w:val="a"/>
+    <w:link w:val="ad"/>
+    <w:uiPriority w:val="99"/>
+    <w:unhideWhenUsed/>
+    <w:rsid w:val="00D05221"/>
+    <w:pPr>
+      <w:tabs>
+        <w:tab w:val="center" w:pos="4153"/>
+        <w:tab w:val="right" w:pos="8306"/>
+      </w:tabs>
+      <w:snapToGrid w:val="0"/>
+      <w:spacing w:line="240" w:lineRule="auto"/>
+    </w:pPr>
+    <w:rPr>
+      <w:sz w:val="18"/>
+      <w:szCs w:val="18"/>
+    </w:rPr>
+  </w:style>
+  <w:style w:type="character" w:customStyle="1" w:styleId="ad">
+    <w:name w:val="页脚 字符"/>
+    <w:basedOn w:val="a0"/>
+    <w:link w:val="ac"/>
+    <w:uiPriority w:val="99"/>
+    <w:rsid w:val="00D05221"/>
+    <w:rPr>
+      <w:sz w:val="18"/>
+      <w:szCs w:val="18"/>
+    </w:rPr>
   </w:style>
 </w:styles>
 </file>

</xml_diff>